<commit_message>
Sve predhodne greške ispravljene.
</commit_message>
<xml_diff>
--- a/Dokumentacija/SWE_AV02_Plan_realizacije_projekta.doc.docx
+++ b/Dokumentacija/SWE_AV02_Plan_realizacije_projekta.doc.docx
@@ -27,21 +27,18 @@
       <w:proofErr w:type="spellEnd"/>
       <w:proofErr w:type="gramEnd"/>
     </w:p>
+    <w:p/>
     <w:p>
       <w:pPr>
         <w:pStyle w:val="Title"/>
-        <w:tabs>
-          <w:tab w:val="left" w:pos="2970"/>
-          <w:tab w:val="left" w:pos="3060"/>
-        </w:tabs>
         <w:jc w:val="right"/>
+        <w:rPr>
+          <w:lang w:val="sr-Latn-RS"/>
+        </w:rPr>
       </w:pPr>
-      <w:r>
-        <w:t xml:space="preserve">Online </w:t>
-      </w:r>
-      <w:proofErr w:type="spellStart"/>
-      <w:r>
-        <w:t>meni</w:t>
+      <w:proofErr w:type="spellStart"/>
+      <w:r>
+        <w:t>Aplikacija</w:t>
       </w:r>
       <w:proofErr w:type="spellEnd"/>
       <w:r>
@@ -57,9 +54,23 @@
       </w:r>
       <w:proofErr w:type="spellStart"/>
       <w:r>
-        <w:t>restoran</w:t>
-      </w:r>
-      <w:proofErr w:type="spellEnd"/>
+        <w:t>elektronske</w:t>
+      </w:r>
+      <w:proofErr w:type="spellEnd"/>
+      <w:r>
+        <w:t xml:space="preserve"> </w:t>
+      </w:r>
+      <w:proofErr w:type="spellStart"/>
+      <w:r>
+        <w:t>porud</w:t>
+      </w:r>
+      <w:proofErr w:type="spellEnd"/>
+      <w:r>
+        <w:rPr>
+          <w:lang w:val="sr-Latn-RS"/>
+        </w:rPr>
+        <w:t>žbine u ugostiteljskim objektima</w:t>
+      </w:r>
     </w:p>
     <w:p>
       <w:pPr>
@@ -271,13 +282,7 @@
               <w:spacing w:after="120"/>
             </w:pPr>
             <w:r>
-              <w:t>08.03.20</w:t>
-            </w:r>
-            <w:r>
-              <w:t>15</w:t>
-            </w:r>
-            <w:r>
-              <w:t>.</w:t>
+              <w:t>08.03.2015.</w:t>
             </w:r>
           </w:p>
         </w:tc>
@@ -331,6 +336,14 @@
             <w:proofErr w:type="spellStart"/>
             <w:r>
               <w:t>Edvin</w:t>
+            </w:r>
+            <w:proofErr w:type="spellEnd"/>
+            <w:r>
+              <w:t>/</w:t>
+            </w:r>
+            <w:proofErr w:type="spellStart"/>
+            <w:r>
+              <w:t>Edin</w:t>
             </w:r>
             <w:proofErr w:type="spellEnd"/>
           </w:p>
@@ -485,6 +498,15 @@
     <w:bookmarkEnd w:id="0" w:displacedByCustomXml="next"/>
     <w:sdt>
       <w:sdtPr>
+        <w:rPr>
+          <w:rFonts w:ascii="Times New Roman" w:eastAsia="Times New Roman" w:hAnsi="Times New Roman" w:cs="Times New Roman"/>
+          <w:b w:val="0"/>
+          <w:bCs w:val="0"/>
+          <w:color w:val="000000"/>
+          <w:sz w:val="20"/>
+          <w:szCs w:val="20"/>
+          <w:lang w:eastAsia="en-US"/>
+        </w:rPr>
         <w:id w:val="1945880181"/>
         <w:docPartObj>
           <w:docPartGallery w:val="Table of Contents"/>
@@ -493,12 +515,7 @@
       </w:sdtPr>
       <w:sdtEndPr>
         <w:rPr>
-          <w:rFonts w:ascii="Times New Roman" w:eastAsia="Times New Roman" w:hAnsi="Times New Roman" w:cs="Times New Roman"/>
           <w:noProof/>
-          <w:color w:val="000000"/>
-          <w:sz w:val="20"/>
-          <w:szCs w:val="20"/>
-          <w:lang w:eastAsia="en-US"/>
         </w:rPr>
       </w:sdtEndPr>
       <w:sdtContent>
@@ -1527,10 +1544,7 @@
       <w:bookmarkEnd w:id="2"/>
       <w:proofErr w:type="spellStart"/>
       <w:r>
-        <w:t>C</w:t>
-      </w:r>
-      <w:r>
-        <w:t>ilj</w:t>
+        <w:t>Cilj</w:t>
       </w:r>
       <w:proofErr w:type="spellEnd"/>
       <w:r>
@@ -1606,10 +1620,7 @@
       </w:r>
       <w:proofErr w:type="spellEnd"/>
       <w:r>
-        <w:t xml:space="preserve"> </w:t>
-      </w:r>
-      <w:r>
-        <w:t xml:space="preserve">web i desktop </w:t>
+        <w:t xml:space="preserve"> web i desktop </w:t>
       </w:r>
       <w:proofErr w:type="spellStart"/>
       <w:r>
@@ -1754,17 +1765,11 @@
       </w:r>
       <w:proofErr w:type="spellEnd"/>
       <w:r>
-        <w:t xml:space="preserve"> Web </w:t>
-      </w:r>
-      <w:r>
-        <w:t xml:space="preserve">i desktop </w:t>
-      </w:r>
-      <w:proofErr w:type="spellStart"/>
-      <w:r>
-        <w:t>apl</w:t>
-      </w:r>
-      <w:r>
-        <w:t>ikacije</w:t>
+        <w:t xml:space="preserve"> Web i desktop </w:t>
+      </w:r>
+      <w:proofErr w:type="spellStart"/>
+      <w:r>
+        <w:t>aplikacije</w:t>
       </w:r>
       <w:proofErr w:type="spellEnd"/>
       <w:r>
@@ -1792,10 +1797,7 @@
       </w:r>
       <w:proofErr w:type="spellEnd"/>
       <w:r>
-        <w:t xml:space="preserve"> </w:t>
-      </w:r>
-      <w:r>
-        <w:t xml:space="preserve">online </w:t>
+        <w:t xml:space="preserve"> online </w:t>
       </w:r>
       <w:proofErr w:type="spellStart"/>
       <w:r>
@@ -2003,19 +2005,7 @@
       </w:r>
       <w:proofErr w:type="spellEnd"/>
       <w:r>
-        <w:t>, SWE-</w:t>
-      </w:r>
-      <w:r>
-        <w:t>hEAT</w:t>
-      </w:r>
-      <w:r>
-        <w:t>-01, V1.0, 20</w:t>
-      </w:r>
-      <w:r>
-        <w:t>15</w:t>
-      </w:r>
-      <w:r>
-        <w:t xml:space="preserve">, </w:t>
+        <w:t xml:space="preserve">, SWE-hEAT-01, V1.0, 2015, </w:t>
       </w:r>
       <w:proofErr w:type="spellStart"/>
       <w:r>
@@ -2086,13 +2076,7 @@
       </w:r>
       <w:proofErr w:type="spellEnd"/>
       <w:r>
-        <w:t>, V1.0, 20</w:t>
-      </w:r>
-      <w:r>
-        <w:t>15</w:t>
-      </w:r>
-      <w:r>
-        <w:t xml:space="preserve">, </w:t>
+        <w:t xml:space="preserve">, V1.0, 2015, </w:t>
       </w:r>
       <w:proofErr w:type="spellStart"/>
       <w:r>
@@ -2302,10 +2286,7 @@
       </w:r>
       <w:proofErr w:type="spellStart"/>
       <w:r>
-        <w:t>t</w:t>
-      </w:r>
-      <w:r>
-        <w:t>rajanjem</w:t>
+        <w:t>trajanjem</w:t>
       </w:r>
       <w:proofErr w:type="spellEnd"/>
       <w:r>
@@ -2490,10 +2471,7 @@
               <w:spacing w:after="120"/>
             </w:pPr>
             <w:r>
-              <w:t>1</w:t>
-            </w:r>
-            <w:r>
-              <w:t xml:space="preserve"> </w:t>
+              <w:t xml:space="preserve">1 </w:t>
             </w:r>
             <w:proofErr w:type="spellStart"/>
             <w:r>
@@ -2547,10 +2525,7 @@
               <w:spacing w:after="120"/>
             </w:pPr>
             <w:r>
-              <w:t>2</w:t>
-            </w:r>
-            <w:r>
-              <w:t xml:space="preserve"> </w:t>
+              <w:t xml:space="preserve">2 </w:t>
             </w:r>
             <w:proofErr w:type="spellStart"/>
             <w:r>
@@ -2604,10 +2579,7 @@
               <w:spacing w:after="120"/>
             </w:pPr>
             <w:r>
-              <w:t>5</w:t>
-            </w:r>
-            <w:r>
-              <w:t xml:space="preserve"> </w:t>
+              <w:t xml:space="preserve">5 </w:t>
             </w:r>
             <w:proofErr w:type="spellStart"/>
             <w:r>
@@ -2661,10 +2633,7 @@
               <w:spacing w:after="120"/>
             </w:pPr>
             <w:r>
-              <w:t>1</w:t>
-            </w:r>
-            <w:r>
-              <w:t xml:space="preserve"> </w:t>
+              <w:t xml:space="preserve">1 </w:t>
             </w:r>
             <w:proofErr w:type="spellStart"/>
             <w:r>
@@ -3363,10 +3332,7 @@
             </w:r>
             <w:proofErr w:type="spellStart"/>
             <w:r>
-              <w:t>sist</w:t>
-            </w:r>
-            <w:r>
-              <w:t>ema</w:t>
+              <w:t>sistema</w:t>
             </w:r>
             <w:proofErr w:type="spellEnd"/>
             <w:r>
@@ -3662,10 +3628,7 @@
             </w:r>
             <w:proofErr w:type="spellStart"/>
             <w:r>
-              <w:t>korisni</w:t>
-            </w:r>
-            <w:r>
-              <w:t>čkog</w:t>
+              <w:t>korisničkog</w:t>
             </w:r>
             <w:proofErr w:type="spellEnd"/>
             <w:r>
@@ -3908,10 +3871,7 @@
             </w:r>
             <w:proofErr w:type="spellStart"/>
             <w:r>
-              <w:t>evaluaci</w:t>
-            </w:r>
-            <w:r>
-              <w:t>je</w:t>
+              <w:t>evaluacije</w:t>
             </w:r>
             <w:proofErr w:type="spellEnd"/>
             <w:r>
@@ -4833,10 +4793,7 @@
       </w:r>
       <w:proofErr w:type="spellStart"/>
       <w:r>
-        <w:t>opisa</w:t>
-      </w:r>
-      <w:r>
-        <w:t>ne</w:t>
+        <w:t>opisane</w:t>
       </w:r>
       <w:proofErr w:type="spellEnd"/>
       <w:r>
@@ -5273,10 +5230,7 @@
       </w:r>
       <w:proofErr w:type="spellStart"/>
       <w:r>
-        <w:t>ra</w:t>
-      </w:r>
-      <w:r>
-        <w:t>zvojnih</w:t>
+        <w:t>razvojnih</w:t>
       </w:r>
       <w:proofErr w:type="spellEnd"/>
       <w:r>
@@ -5534,10 +5488,7 @@
       </w:r>
       <w:proofErr w:type="spellStart"/>
       <w:r>
-        <w:t>t</w:t>
-      </w:r>
-      <w:r>
-        <w:t>abela</w:t>
+        <w:t>tabela</w:t>
       </w:r>
       <w:proofErr w:type="spellEnd"/>
       <w:r>
@@ -6156,10 +6107,7 @@
             </w:pPr>
             <w:proofErr w:type="spellStart"/>
             <w:r>
-              <w:t>R</w:t>
-            </w:r>
-            <w:r>
-              <w:t>azvoj</w:t>
+              <w:t>Razvoj</w:t>
             </w:r>
             <w:proofErr w:type="spellEnd"/>
             <w:r>
@@ -6167,10 +6115,7 @@
             </w:r>
             <w:proofErr w:type="spellStart"/>
             <w:r>
-              <w:t>apl</w:t>
-            </w:r>
-            <w:r>
-              <w:t>ikacionog</w:t>
+              <w:t>aplikacionog</w:t>
             </w:r>
             <w:proofErr w:type="spellEnd"/>
             <w:r>
@@ -6385,10 +6330,7 @@
             </w:pPr>
             <w:proofErr w:type="spellStart"/>
             <w:r>
-              <w:t>Ublažavanj</w:t>
-            </w:r>
-            <w:r>
-              <w:t>e</w:t>
+              <w:t>Ublažavanje</w:t>
             </w:r>
             <w:proofErr w:type="spellEnd"/>
             <w:r>
@@ -6582,10 +6524,7 @@
             </w:r>
             <w:proofErr w:type="spellStart"/>
             <w:r>
-              <w:t>verzij</w:t>
-            </w:r>
-            <w:r>
-              <w:t>a</w:t>
+              <w:t>verzija</w:t>
             </w:r>
             <w:proofErr w:type="spellEnd"/>
             <w:r>
@@ -6839,21 +6778,15 @@
             </w:r>
             <w:proofErr w:type="spellStart"/>
             <w:r>
-              <w:t>konačn</w:t>
-            </w:r>
-            <w:r>
-              <w:t>ih</w:t>
-            </w:r>
-            <w:proofErr w:type="spellEnd"/>
-            <w:r>
-              <w:t xml:space="preserve"> </w:t>
-            </w:r>
-            <w:proofErr w:type="spellStart"/>
-            <w:r>
-              <w:t>verzij</w:t>
-            </w:r>
-            <w:r>
-              <w:t>a</w:t>
+              <w:t>konačnih</w:t>
+            </w:r>
+            <w:proofErr w:type="spellEnd"/>
+            <w:r>
+              <w:t xml:space="preserve"> </w:t>
+            </w:r>
+            <w:proofErr w:type="spellStart"/>
+            <w:r>
+              <w:t>verzija</w:t>
             </w:r>
             <w:proofErr w:type="spellEnd"/>
           </w:p>
@@ -6955,21 +6888,15 @@
             </w:r>
             <w:proofErr w:type="spellStart"/>
             <w:r>
-              <w:t>konačn</w:t>
-            </w:r>
-            <w:r>
-              <w:t>ih</w:t>
-            </w:r>
-            <w:proofErr w:type="spellEnd"/>
-            <w:r>
-              <w:t xml:space="preserve"> </w:t>
-            </w:r>
-            <w:proofErr w:type="spellStart"/>
-            <w:r>
-              <w:t>verzij</w:t>
-            </w:r>
-            <w:r>
-              <w:t>a</w:t>
+              <w:t>konačnih</w:t>
+            </w:r>
+            <w:proofErr w:type="spellEnd"/>
+            <w:r>
+              <w:t xml:space="preserve"> </w:t>
+            </w:r>
+            <w:proofErr w:type="spellStart"/>
+            <w:r>
+              <w:t>verzija</w:t>
             </w:r>
             <w:proofErr w:type="spellEnd"/>
             <w:r>
@@ -7016,21 +6943,15 @@
             </w:pPr>
             <w:proofErr w:type="spellStart"/>
             <w:r>
-              <w:t>Konačn</w:t>
-            </w:r>
-            <w:r>
-              <w:t>e</w:t>
-            </w:r>
-            <w:proofErr w:type="spellEnd"/>
-            <w:r>
-              <w:t xml:space="preserve"> </w:t>
-            </w:r>
-            <w:proofErr w:type="spellStart"/>
-            <w:r>
-              <w:t>verzij</w:t>
-            </w:r>
-            <w:r>
-              <w:t>e</w:t>
+              <w:t>Konačne</w:t>
+            </w:r>
+            <w:proofErr w:type="spellEnd"/>
+            <w:r>
+              <w:t xml:space="preserve"> </w:t>
+            </w:r>
+            <w:proofErr w:type="spellStart"/>
+            <w:r>
+              <w:t>verzije</w:t>
             </w:r>
             <w:proofErr w:type="spellEnd"/>
             <w:r>
@@ -7124,10 +7045,7 @@
             </w:r>
             <w:proofErr w:type="spellStart"/>
             <w:r>
-              <w:t>proizv</w:t>
-            </w:r>
-            <w:r>
-              <w:t>oda</w:t>
+              <w:t>proizvoda</w:t>
             </w:r>
             <w:proofErr w:type="spellEnd"/>
             <w:r>
@@ -7585,10 +7503,7 @@
       </w:r>
       <w:proofErr w:type="spellEnd"/>
       <w:r>
-        <w:t xml:space="preserve"> bet</w:t>
-      </w:r>
-      <w:r>
-        <w:t xml:space="preserve">a </w:t>
+        <w:t xml:space="preserve"> beta </w:t>
       </w:r>
       <w:proofErr w:type="spellStart"/>
       <w:r>
@@ -7824,21 +7739,28 @@
           <w:noProof/>
         </w:rPr>
         <w:drawing>
-          <wp:inline distT="114300" distB="114300" distL="114300" distR="114300">
-            <wp:extent cx="4762500" cy="2224088"/>
+          <wp:inline distT="0" distB="0" distL="0" distR="0">
+            <wp:extent cx="3248025" cy="2857899"/>
             <wp:effectExtent l="0" t="0" r="0" b="0"/>
-            <wp:docPr id="1" name="image01.jpg" descr="člfkjčdfskj.jpg"/>
-            <wp:cNvGraphicFramePr/>
+            <wp:docPr id="2" name="Picture 2"/>
+            <wp:cNvGraphicFramePr>
+              <a:graphicFrameLocks xmlns:a="http://schemas.openxmlformats.org/drawingml/2006/main" noChangeAspect="1"/>
+            </wp:cNvGraphicFramePr>
             <a:graphic xmlns:a="http://schemas.openxmlformats.org/drawingml/2006/main">
               <a:graphicData uri="http://schemas.openxmlformats.org/drawingml/2006/picture">
                 <pic:pic xmlns:pic="http://schemas.openxmlformats.org/drawingml/2006/picture">
                   <pic:nvPicPr>
-                    <pic:cNvPr id="0" name="image01.jpg" descr="člfkjčdfskj.jpg"/>
-                    <pic:cNvPicPr preferRelativeResize="0"/>
+                    <pic:cNvPr id="0" name="eee.jpg"/>
+                    <pic:cNvPicPr/>
                   </pic:nvPicPr>
                   <pic:blipFill>
-                    <a:blip r:embed="rId9"/>
-                    <a:srcRect/>
+                    <a:blip r:embed="rId9">
+                      <a:extLst>
+                        <a:ext uri="{28A0092B-C50C-407E-A947-70E740481C1C}">
+                          <a14:useLocalDpi xmlns:a14="http://schemas.microsoft.com/office/drawing/2010/main" val="0"/>
+                        </a:ext>
+                      </a:extLst>
+                    </a:blip>
                     <a:stretch>
                       <a:fillRect/>
                     </a:stretch>
@@ -7846,12 +7768,11 @@
                   <pic:spPr>
                     <a:xfrm>
                       <a:off x="0" y="0"/>
-                      <a:ext cx="4762500" cy="2224088"/>
+                      <a:ext cx="3248025" cy="2857899"/>
                     </a:xfrm>
                     <a:prstGeom prst="rect">
                       <a:avLst/>
                     </a:prstGeom>
-                    <a:ln/>
                   </pic:spPr>
                 </pic:pic>
               </a:graphicData>
@@ -7859,6 +7780,8 @@
           </wp:inline>
         </w:drawing>
       </w:r>
+      <w:bookmarkStart w:id="20" w:name="_GoBack"/>
+      <w:bookmarkEnd w:id="20"/>
     </w:p>
     <w:p>
       <w:pPr>
@@ -7915,7 +7838,7 @@
           <w:numId w:val="3"/>
         </w:numPr>
       </w:pPr>
-      <w:bookmarkStart w:id="20" w:name="_Toc414310971"/>
+      <w:bookmarkStart w:id="21" w:name="_Toc414310971"/>
       <w:proofErr w:type="spellStart"/>
       <w:r>
         <w:t>Kadrovska</w:t>
@@ -7928,7 +7851,7 @@
       <w:r>
         <w:t>politika</w:t>
       </w:r>
-      <w:bookmarkEnd w:id="20"/>
+      <w:bookmarkEnd w:id="21"/>
       <w:proofErr w:type="spellEnd"/>
     </w:p>
     <w:p>
@@ -7937,8 +7860,8 @@
         <w:spacing w:after="120"/>
         <w:ind w:left="720"/>
       </w:pPr>
-      <w:bookmarkStart w:id="21" w:name="h.thh23jabpmkn" w:colFirst="0" w:colLast="0"/>
-      <w:bookmarkEnd w:id="21"/>
+      <w:bookmarkStart w:id="22" w:name="h.thh23jabpmkn" w:colFirst="0" w:colLast="0"/>
+      <w:bookmarkEnd w:id="22"/>
       <w:proofErr w:type="spellStart"/>
       <w:r>
         <w:t>Osobe</w:t>
@@ -7967,10 +7890,7 @@
       </w:r>
       <w:proofErr w:type="spellStart"/>
       <w:r>
-        <w:t>organi</w:t>
-      </w:r>
-      <w:r>
-        <w:t>zacionom</w:t>
+        <w:t>organizacionom</w:t>
       </w:r>
       <w:proofErr w:type="spellEnd"/>
       <w:r>
@@ -8113,8 +8033,8 @@
         <w:spacing w:after="120"/>
         <w:ind w:left="720"/>
       </w:pPr>
-      <w:bookmarkStart w:id="22" w:name="h.e5w9k2f2tp49" w:colFirst="0" w:colLast="0"/>
-      <w:bookmarkEnd w:id="22"/>
+      <w:bookmarkStart w:id="23" w:name="h.e5w9k2f2tp49" w:colFirst="0" w:colLast="0"/>
+      <w:bookmarkEnd w:id="23"/>
     </w:p>
     <w:p>
       <w:pPr>
@@ -8129,8 +8049,6 @@
         <w:spacing w:after="120"/>
         <w:ind w:left="720"/>
       </w:pPr>
-      <w:bookmarkStart w:id="23" w:name="_GoBack"/>
-      <w:bookmarkEnd w:id="23"/>
     </w:p>
     <w:p>
       <w:pPr>
@@ -8143,7 +8061,6 @@
       <w:bookmarkStart w:id="24" w:name="_Toc414310972"/>
       <w:proofErr w:type="spellStart"/>
       <w:r>
-        <w:lastRenderedPageBreak/>
         <w:t>Cena</w:t>
       </w:r>
       <w:proofErr w:type="spellEnd"/>
@@ -8328,13 +8245,7 @@
               <w:rPr>
                 <w:b/>
               </w:rPr>
-              <w:t xml:space="preserve"> </w:t>
-            </w:r>
-            <w:r>
-              <w:rPr>
-                <w:b/>
-              </w:rPr>
-              <w:t>(primer)</w:t>
+              <w:t xml:space="preserve"> (primer)</w:t>
             </w:r>
           </w:p>
         </w:tc>
@@ -8552,13 +8463,7 @@
               <w:rPr>
                 <w:b/>
               </w:rPr>
-              <w:t xml:space="preserve">     Rad</w:t>
-            </w:r>
-            <w:r>
-              <w:rPr>
-                <w:b/>
-              </w:rPr>
-              <w:t xml:space="preserve"> (PD)</w:t>
+              <w:t xml:space="preserve">     Rad (PD)</w:t>
             </w:r>
           </w:p>
         </w:tc>
@@ -8694,13 +8599,7 @@
               <w:jc w:val="right"/>
             </w:pPr>
             <w:r>
-              <w:t>1</w:t>
-            </w:r>
-            <w:r>
-              <w:t>3</w:t>
-            </w:r>
-            <w:r>
-              <w:t>,000.00 Din.</w:t>
+              <w:t>13,000.00 Din.</w:t>
             </w:r>
           </w:p>
         </w:tc>
@@ -8812,10 +8711,7 @@
               <w:jc w:val="right"/>
             </w:pPr>
             <w:r>
-              <w:t>45</w:t>
-            </w:r>
-            <w:r>
-              <w:t>,600.00 Din.</w:t>
+              <w:t>45,600.00 Din.</w:t>
             </w:r>
           </w:p>
         </w:tc>
@@ -8919,10 +8815,7 @@
               <w:jc w:val="right"/>
             </w:pPr>
             <w:r>
-              <w:t>90</w:t>
-            </w:r>
-            <w:r>
-              <w:t>,000.00 Din.</w:t>
+              <w:t>90,000.00 Din.</w:t>
             </w:r>
           </w:p>
         </w:tc>
@@ -9026,10 +8919,7 @@
               <w:jc w:val="right"/>
             </w:pPr>
             <w:r>
-              <w:t>26</w:t>
-            </w:r>
-            <w:r>
-              <w:t>,000.00 Din.</w:t>
+              <w:t>26,000.00 Din.</w:t>
             </w:r>
           </w:p>
         </w:tc>
@@ -9133,10 +9023,7 @@
               <w:jc w:val="right"/>
             </w:pPr>
             <w:r>
-              <w:t>4</w:t>
-            </w:r>
-            <w:r>
-              <w:t>,400.00 Din.</w:t>
+              <w:t>4,400.00 Din.</w:t>
             </w:r>
           </w:p>
         </w:tc>
@@ -9280,10 +9167,7 @@
               <w:jc w:val="right"/>
             </w:pPr>
             <w:r>
-              <w:t>170</w:t>
-            </w:r>
-            <w:r>
-              <w:t>,000.00 Din.</w:t>
+              <w:t>170,000.00 Din.</w:t>
             </w:r>
           </w:p>
         </w:tc>
@@ -9517,10 +9401,7 @@
               <w:jc w:val="right"/>
             </w:pPr>
             <w:r>
-              <w:t>349</w:t>
-            </w:r>
-            <w:r>
-              <w:t>,000.00 Din.</w:t>
+              <w:t>349,000.00 Din.</w:t>
             </w:r>
           </w:p>
         </w:tc>
@@ -9642,10 +9523,7 @@
           </w:r>
           <w:proofErr w:type="spellEnd"/>
           <w:r>
-            <w:t>, 20</w:t>
-          </w:r>
-          <w:r>
-            <w:t>15</w:t>
+            <w:t>, 2015</w:t>
           </w:r>
         </w:p>
       </w:tc>
@@ -9873,10 +9751,7 @@
             <w:spacing w:line="276" w:lineRule="auto"/>
           </w:pPr>
           <w:r>
-            <w:t>SWE-hEAT-0</w:t>
-          </w:r>
-          <w:r>
-            <w:t>2</w:t>
+            <w:t>SWE-hEAT-02</w:t>
           </w:r>
         </w:p>
       </w:tc>
@@ -11634,7 +11509,7 @@
 </file>
 
 <file path=customXml/itemProps1.xml><?xml version="1.0" encoding="utf-8"?>
-<ds:datastoreItem xmlns:ds="http://schemas.openxmlformats.org/officeDocument/2006/customXml" ds:itemID="{8E6F11CA-3CDB-4277-AF4C-3BFC3FCC1B6E}">
+<ds:datastoreItem xmlns:ds="http://schemas.openxmlformats.org/officeDocument/2006/customXml" ds:itemID="{0641D784-2715-43A2-865A-EBAEE150C9FF}">
   <ds:schemaRefs>
     <ds:schemaRef ds:uri="http://schemas.openxmlformats.org/officeDocument/2006/bibliography"/>
   </ds:schemaRefs>

</xml_diff>